<commit_message>
feat: defects card partly
</commit_message>
<xml_diff>
--- a/docs/explanatory note/ВД.docx
+++ b/docs/explanatory note/ВД.docx
@@ -1271,7 +1271,18 @@
                 <w:highlight w:val="red"/>
                 <w:lang w:eastAsia="ru-RU"/>
               </w:rPr>
-              <w:t>502732</w:t>
+              <w:t>50</w:t>
+            </w:r>
+            <w:r>
+              <w:rPr>
+                <w:rFonts w:ascii="ISOCPEUR" w:eastAsia="Times New Roman" w:hAnsi="ISOCPEUR"/>
+                <w:i/>
+                <w:sz w:val="26"/>
+                <w:szCs w:val="26"/>
+                <w:highlight w:val="red"/>
+                <w:lang w:val="en-US" w:eastAsia="ru-RU"/>
+              </w:rPr>
+              <w:t>0000</w:t>
             </w:r>
             <w:r>
               <w:rPr>
@@ -1657,9 +1668,9 @@
                 <w:sz w:val="26"/>
                 <w:szCs w:val="26"/>
                 <w:highlight w:val="red"/>
-                <w:lang w:eastAsia="ru-RU"/>
-              </w:rPr>
-              <w:t>2732</w:t>
+                <w:lang w:val="en-US" w:eastAsia="ru-RU"/>
+              </w:rPr>
+              <w:t>0000</w:t>
             </w:r>
             <w:r>
               <w:rPr>
@@ -2027,7 +2038,18 @@
                 <w:highlight w:val="red"/>
                 <w:lang w:eastAsia="ru-RU"/>
               </w:rPr>
-              <w:t>502732</w:t>
+              <w:t>50</w:t>
+            </w:r>
+            <w:r>
+              <w:rPr>
+                <w:rFonts w:ascii="ISOCPEUR" w:eastAsia="Times New Roman" w:hAnsi="ISOCPEUR"/>
+                <w:i/>
+                <w:sz w:val="26"/>
+                <w:szCs w:val="26"/>
+                <w:highlight w:val="red"/>
+                <w:lang w:val="en-US" w:eastAsia="ru-RU"/>
+              </w:rPr>
+              <w:t>0000</w:t>
             </w:r>
             <w:r>
               <w:rPr>
@@ -2403,7 +2425,7 @@
                 <w:highlight w:val="red"/>
                 <w:lang w:eastAsia="ru-RU"/>
               </w:rPr>
-              <w:t>5</w:t>
+              <w:t>50</w:t>
             </w:r>
             <w:r>
               <w:rPr>
@@ -2412,20 +2434,9 @@
                 <w:sz w:val="26"/>
                 <w:szCs w:val="26"/>
                 <w:highlight w:val="red"/>
-                <w:lang w:eastAsia="ru-RU"/>
-              </w:rPr>
-              <w:t>0</w:t>
-            </w:r>
-            <w:r>
-              <w:rPr>
-                <w:rFonts w:ascii="ISOCPEUR" w:eastAsia="Times New Roman" w:hAnsi="ISOCPEUR"/>
-                <w:i/>
-                <w:sz w:val="26"/>
-                <w:szCs w:val="26"/>
-                <w:highlight w:val="red"/>
-                <w:lang w:eastAsia="ru-RU"/>
-              </w:rPr>
-              <w:t>2732</w:t>
+                <w:lang w:val="en-US" w:eastAsia="ru-RU"/>
+              </w:rPr>
+              <w:t>0000</w:t>
             </w:r>
             <w:r>
               <w:rPr>
@@ -2794,7 +2805,7 @@
                 <w:highlight w:val="red"/>
                 <w:lang w:eastAsia="ru-RU"/>
               </w:rPr>
-              <w:t>5</w:t>
+              <w:t>50</w:t>
             </w:r>
             <w:r>
               <w:rPr>
@@ -2803,20 +2814,9 @@
                 <w:sz w:val="26"/>
                 <w:szCs w:val="26"/>
                 <w:highlight w:val="red"/>
-                <w:lang w:eastAsia="ru-RU"/>
-              </w:rPr>
-              <w:t>0</w:t>
-            </w:r>
-            <w:r>
-              <w:rPr>
-                <w:rFonts w:ascii="ISOCPEUR" w:eastAsia="Times New Roman" w:hAnsi="ISOCPEUR"/>
-                <w:i/>
-                <w:sz w:val="26"/>
-                <w:szCs w:val="26"/>
-                <w:highlight w:val="red"/>
-                <w:lang w:eastAsia="ru-RU"/>
-              </w:rPr>
-              <w:t>2732</w:t>
+                <w:lang w:val="en-US" w:eastAsia="ru-RU"/>
+              </w:rPr>
+              <w:t>0000</w:t>
             </w:r>
             <w:r>
               <w:rPr>
@@ -3328,7 +3328,7 @@
                 <w:highlight w:val="red"/>
                 <w:lang w:eastAsia="ru-RU"/>
               </w:rPr>
-              <w:t>5</w:t>
+              <w:t>50</w:t>
             </w:r>
             <w:r>
               <w:rPr>
@@ -3337,21 +3337,12 @@
                 <w:sz w:val="26"/>
                 <w:szCs w:val="26"/>
                 <w:highlight w:val="red"/>
-                <w:lang w:eastAsia="ru-RU"/>
-              </w:rPr>
-              <w:t>0</w:t>
+                <w:lang w:val="en-US" w:eastAsia="ru-RU"/>
+              </w:rPr>
+              <w:t>0000</w:t>
             </w:r>
-            <w:r>
-              <w:rPr>
-                <w:rFonts w:ascii="ISOCPEUR" w:eastAsia="Times New Roman" w:hAnsi="ISOCPEUR"/>
-                <w:i/>
-                <w:sz w:val="26"/>
-                <w:szCs w:val="26"/>
-                <w:highlight w:val="red"/>
-                <w:lang w:eastAsia="ru-RU"/>
-              </w:rPr>
-              <w:t>2732</w:t>
-            </w:r>
+            <w:bookmarkStart w:id="1" w:name="_GoBack"/>
+            <w:bookmarkEnd w:id="1"/>
             <w:r>
               <w:rPr>
                 <w:rFonts w:ascii="ISOCPEUR" w:eastAsia="Times New Roman" w:hAnsi="ISOCPEUR"/>
@@ -3380,20 +3371,8 @@
                 <w:szCs w:val="26"/>
                 <w:lang w:eastAsia="ru-RU"/>
               </w:rPr>
-              <w:t xml:space="preserve"> </w:t>
+              <w:t xml:space="preserve"> ПЛ</w:t>
             </w:r>
-            <w:proofErr w:type="gramStart"/>
-            <w:r>
-              <w:rPr>
-                <w:rFonts w:ascii="ISOCPEUR" w:eastAsia="Times New Roman" w:hAnsi="ISOCPEUR"/>
-                <w:i/>
-                <w:sz w:val="26"/>
-                <w:szCs w:val="26"/>
-                <w:lang w:eastAsia="ru-RU"/>
-              </w:rPr>
-              <w:t>ПЛ</w:t>
-            </w:r>
-            <w:proofErr w:type="gramEnd"/>
           </w:p>
         </w:tc>
         <w:tc>
@@ -4110,8 +4089,6 @@
               </w:rPr>
               <w:t>13</w:t>
             </w:r>
-            <w:bookmarkStart w:id="1" w:name="_GoBack"/>
-            <w:bookmarkEnd w:id="1"/>
             <w:r>
               <w:rPr>
                 <w:rFonts w:ascii="ISOCPEUR" w:eastAsia="Times New Roman" w:hAnsi="ISOCPEUR"/>
@@ -12349,7 +12326,7 @@
 </file>
 
 <file path=customXml/itemProps1.xml><?xml version="1.0" encoding="utf-8"?>
-<ds:datastoreItem xmlns:ds="http://schemas.openxmlformats.org/officeDocument/2006/customXml" ds:itemID="{822A4631-6162-44EE-92AB-DA78D77D6F73}">
+<ds:datastoreItem xmlns:ds="http://schemas.openxmlformats.org/officeDocument/2006/customXml" ds:itemID="{C36D4B8B-CDC7-499E-9B9C-48E87092E2D1}">
   <ds:schemaRefs>
     <ds:schemaRef ds:uri="http://schemas.openxmlformats.org/officeDocument/2006/bibliography"/>
   </ds:schemaRefs>

</xml_diff>